<commit_message>
1. Map Checkitem and CheckitemStatus. 2. Create CheckitemDAO. 3. Test mapping entity and dao. 4. Record wrok time.
</commit_message>
<xml_diff>
--- a/Design/設計ルール.docx
+++ b/Design/設計ルール.docx
@@ -1,6 +1,6 @@
 
 <file path=word/document.xml><?xml version="1.0" encoding="utf-8"?>
-<w:document xmlns:wpc="http://schemas.microsoft.com/office/word/2010/wordprocessingCanvas" xmlns:cx="http://schemas.microsoft.com/office/drawing/2014/chartex" xmlns:cx1="http://schemas.microsoft.com/office/drawing/2015/9/8/chartex" xmlns:cx2="http://schemas.microsoft.com/office/drawing/2015/10/21/chartex" xmlns:mc="http://schemas.openxmlformats.org/markup-compatibility/2006" xmlns:o="urn:schemas-microsoft-com:office:office" xmlns:r="http://schemas.openxmlformats.org/officeDocument/2006/relationships" xmlns:m="http://schemas.openxmlformats.org/officeDocument/2006/math" xmlns:v="urn:schemas-microsoft-com:vml" xmlns:wp14="http://schemas.microsoft.com/office/word/2010/wordprocessingDrawing" xmlns:wp="http://schemas.openxmlformats.org/drawingml/2006/wordprocessingDrawing" xmlns:w10="urn:schemas-microsoft-com:office:word" xmlns:w="http://schemas.openxmlformats.org/wordprocessingml/2006/main" xmlns:w14="http://schemas.microsoft.com/office/word/2010/wordml" xmlns:w15="http://schemas.microsoft.com/office/word/2012/wordml" xmlns:w16se="http://schemas.microsoft.com/office/word/2015/wordml/symex" xmlns:wpg="http://schemas.microsoft.com/office/word/2010/wordprocessingGroup" xmlns:wpi="http://schemas.microsoft.com/office/word/2010/wordprocessingInk" xmlns:wne="http://schemas.microsoft.com/office/word/2006/wordml" xmlns:wps="http://schemas.microsoft.com/office/word/2010/wordprocessingShape" mc:Ignorable="w14 w15 w16se wp14">
+<w:document xmlns:wpc="http://schemas.microsoft.com/office/word/2010/wordprocessingCanvas" xmlns:mo="http://schemas.microsoft.com/office/mac/office/2008/main" xmlns:mc="http://schemas.openxmlformats.org/markup-compatibility/2006" xmlns:mv="urn:schemas-microsoft-com:mac:vml" xmlns:o="urn:schemas-microsoft-com:office:office" xmlns:r="http://schemas.openxmlformats.org/officeDocument/2006/relationships" xmlns:m="http://schemas.openxmlformats.org/officeDocument/2006/math" xmlns:v="urn:schemas-microsoft-com:vml" xmlns:wp14="http://schemas.microsoft.com/office/word/2010/wordprocessingDrawing" xmlns:wp="http://schemas.openxmlformats.org/drawingml/2006/wordprocessingDrawing" xmlns:w10="urn:schemas-microsoft-com:office:word" xmlns:w="http://schemas.openxmlformats.org/wordprocessingml/2006/main" xmlns:w14="http://schemas.microsoft.com/office/word/2010/wordml" xmlns:w15="http://schemas.microsoft.com/office/word/2012/wordml" xmlns:wpg="http://schemas.microsoft.com/office/word/2010/wordprocessingGroup" xmlns:wpi="http://schemas.microsoft.com/office/word/2010/wordprocessingInk" xmlns:wne="http://schemas.microsoft.com/office/word/2006/wordml" xmlns:wps="http://schemas.microsoft.com/office/word/2010/wordprocessingShape" mc:Ignorable="w14 w15 wp14">
   <w:body>
     <w:p>
       <w:pPr>
@@ -46,37 +46,41 @@
     </w:p>
     <w:p>
       <w:pPr>
-        <w:pStyle w:val="a5"/>
+        <w:pStyle w:val="ListParagraph"/>
         <w:numPr>
           <w:ilvl w:val="0"/>
           <w:numId w:val="1"/>
         </w:numPr>
       </w:pPr>
+      <w:proofErr w:type="spellStart"/>
       <w:r>
         <w:rPr>
           <w:rFonts w:hint="eastAsia"/>
         </w:rPr>
         <w:t>全部小文字</w:t>
       </w:r>
-    </w:p>
-    <w:p>
-      <w:pPr>
-        <w:pStyle w:val="a5"/>
+      <w:proofErr w:type="spellEnd"/>
+    </w:p>
+    <w:p>
+      <w:pPr>
+        <w:pStyle w:val="ListParagraph"/>
         <w:numPr>
           <w:ilvl w:val="0"/>
           <w:numId w:val="1"/>
         </w:numPr>
       </w:pPr>
+      <w:proofErr w:type="spellStart"/>
       <w:r>
         <w:rPr>
           <w:rFonts w:hint="eastAsia"/>
         </w:rPr>
         <w:t>略称しない</w:t>
       </w:r>
-    </w:p>
-    <w:p>
-      <w:pPr>
-        <w:pStyle w:val="a5"/>
+      <w:proofErr w:type="spellEnd"/>
+    </w:p>
+    <w:p>
+      <w:pPr>
+        <w:pStyle w:val="ListParagraph"/>
         <w:numPr>
           <w:ilvl w:val="0"/>
           <w:numId w:val="1"/>
@@ -119,7 +123,7 @@
     </w:p>
     <w:p>
       <w:pPr>
-        <w:pStyle w:val="a5"/>
+        <w:pStyle w:val="ListParagraph"/>
         <w:ind w:left="360"/>
       </w:pPr>
       <w:r>
@@ -130,6 +134,7 @@
         </w:rPr>
         <w:t>コメント：他のケースもある。</w:t>
       </w:r>
+      <w:proofErr w:type="spellStart"/>
       <w:r>
         <w:rPr>
           <w:rFonts w:hint="eastAsia"/>
@@ -144,6 +149,7 @@
         </w:rPr>
         <w:t>PascalCasing</w:t>
       </w:r>
+      <w:proofErr w:type="spellEnd"/>
       <w:r>
         <w:rPr>
           <w:rFonts w:hint="eastAsia"/>
@@ -155,7 +161,7 @@
     </w:p>
     <w:p>
       <w:pPr>
-        <w:pStyle w:val="a5"/>
+        <w:pStyle w:val="ListParagraph"/>
         <w:numPr>
           <w:ilvl w:val="0"/>
           <w:numId w:val="1"/>
@@ -180,6 +186,7 @@
         </w:rPr>
         <w:t xml:space="preserve">　　</w:t>
       </w:r>
+      <w:proofErr w:type="spellStart"/>
       <w:r>
         <w:rPr>
           <w:rFonts w:hint="eastAsia"/>
@@ -195,10 +202,11 @@
       <w:r>
         <w:t>_course</w:t>
       </w:r>
-    </w:p>
-    <w:p>
-      <w:pPr>
-        <w:pStyle w:val="a5"/>
+      <w:proofErr w:type="spellEnd"/>
+    </w:p>
+    <w:p>
+      <w:pPr>
+        <w:pStyle w:val="ListParagraph"/>
         <w:numPr>
           <w:ilvl w:val="0"/>
           <w:numId w:val="1"/>
@@ -242,17 +250,26 @@
         </w:rPr>
         <w:t>）子システム、</w:t>
       </w:r>
-      <w:r>
-        <w:rPr>
-          <w:rFonts w:hint="eastAsia"/>
-          <w:lang w:eastAsia="ja-JP"/>
-        </w:rPr>
-        <w:t>aud_</w:t>
-      </w:r>
-    </w:p>
-    <w:p>
-      <w:pPr>
-        <w:pStyle w:val="a5"/>
+      <w:proofErr w:type="spellStart"/>
+      <w:r>
+        <w:rPr>
+          <w:rFonts w:hint="eastAsia"/>
+          <w:lang w:eastAsia="ja-JP"/>
+        </w:rPr>
+        <w:t>aud</w:t>
+      </w:r>
+      <w:proofErr w:type="spellEnd"/>
+      <w:r>
+        <w:rPr>
+          <w:rFonts w:hint="eastAsia"/>
+          <w:lang w:eastAsia="ja-JP"/>
+        </w:rPr>
+        <w:t>_</w:t>
+      </w:r>
+    </w:p>
+    <w:p>
+      <w:pPr>
+        <w:pStyle w:val="ListParagraph"/>
         <w:numPr>
           <w:ilvl w:val="0"/>
           <w:numId w:val="1"/>
@@ -368,6 +385,7 @@
         </w:rPr>
         <w:t>コメント：他のケースもある。例えば：</w:t>
       </w:r>
+      <w:proofErr w:type="spellStart"/>
       <w:r>
         <w:rPr>
           <w:rFonts w:hint="eastAsia"/>
@@ -376,6 +394,7 @@
         </w:rPr>
         <w:t>PascalCasing</w:t>
       </w:r>
+      <w:proofErr w:type="spellEnd"/>
       <w:r>
         <w:rPr>
           <w:rFonts w:hint="eastAsia"/>
@@ -461,6 +480,7 @@
         </w:rPr>
         <w:t xml:space="preserve">　　例：学生表の主キー、</w:t>
       </w:r>
+      <w:proofErr w:type="spellStart"/>
       <w:r>
         <w:rPr>
           <w:rFonts w:hint="eastAsia"/>
@@ -474,6 +494,7 @@
         </w:rPr>
         <w:t>_id</w:t>
       </w:r>
+      <w:proofErr w:type="spellEnd"/>
     </w:p>
     <w:p>
       <w:pPr>
@@ -533,7 +554,7 @@
       <w:r>
         <w:rPr>
           <w:noProof/>
-          <w:lang w:eastAsia="ja-JP"/>
+          <w:lang w:eastAsia="zh-CN"/>
         </w:rPr>
         <w:drawing>
           <wp:inline distT="0" distB="0" distL="0" distR="0" wp14:anchorId="2502171E" wp14:editId="5C3D9D68">
@@ -625,6 +646,7 @@
         </w:rPr>
         <w:t>１．</w:t>
       </w:r>
+      <w:proofErr w:type="spellStart"/>
       <w:r>
         <w:rPr>
           <w:lang w:eastAsia="ja-JP"/>
@@ -644,6 +666,7 @@
         </w:rPr>
         <w:t>ChildTable</w:t>
       </w:r>
+      <w:proofErr w:type="spellEnd"/>
     </w:p>
     <w:p>
       <w:pPr>
@@ -658,12 +681,14 @@
         </w:rPr>
         <w:t xml:space="preserve">　　例：</w:t>
       </w:r>
+      <w:proofErr w:type="spellStart"/>
       <w:r>
         <w:rPr>
           <w:lang w:eastAsia="ja-JP"/>
         </w:rPr>
         <w:t>fk_teacher_student</w:t>
       </w:r>
+      <w:proofErr w:type="spellEnd"/>
     </w:p>
     <w:p>
       <w:pPr>
@@ -699,11 +724,19 @@
         </w:rPr>
         <w:t>１．</w:t>
       </w:r>
-      <w:r>
-        <w:rPr>
-          <w:lang w:eastAsia="ja-JP"/>
-        </w:rPr>
-        <w:t>Idx_</w:t>
+      <w:proofErr w:type="spellStart"/>
+      <w:r>
+        <w:rPr>
+          <w:lang w:eastAsia="ja-JP"/>
+        </w:rPr>
+        <w:t>Idx</w:t>
+      </w:r>
+      <w:proofErr w:type="spellEnd"/>
+      <w:r>
+        <w:rPr>
+          <w:lang w:eastAsia="ja-JP"/>
+        </w:rPr>
+        <w:t>_</w:t>
       </w:r>
     </w:p>
     <w:p>
@@ -795,398 +828,597 @@
           <w:rFonts w:hint="eastAsia"/>
           <w:lang w:eastAsia="ja-JP"/>
         </w:rPr>
-        <w:t>：イベント処理などを扱うクラス（リクエスト処理</w:t>
+        <w:t>：イベント処理などを扱うクラス（リクエスト処理）</w:t>
+      </w:r>
+    </w:p>
+    <w:p>
+      <w:pPr>
+        <w:ind w:firstLine="567"/>
+        <w:rPr>
+          <w:lang w:eastAsia="ja-JP"/>
+        </w:rPr>
+      </w:pPr>
+      <w:proofErr w:type="spellStart"/>
+      <w:r>
+        <w:rPr>
+          <w:lang w:eastAsia="ja-JP"/>
+        </w:rPr>
+        <w:t>src</w:t>
+      </w:r>
+      <w:proofErr w:type="spellEnd"/>
+      <w:r>
+        <w:rPr>
+          <w:lang w:eastAsia="ja-JP"/>
+        </w:rPr>
+        <w:t>/com/sic/</w:t>
+      </w:r>
+      <w:proofErr w:type="spellStart"/>
+      <w:r>
+        <w:rPr>
+          <w:lang w:eastAsia="ja-JP"/>
+        </w:rPr>
+        <w:t>ocms</w:t>
+      </w:r>
+      <w:proofErr w:type="spellEnd"/>
+      <w:r>
+        <w:rPr>
+          <w:lang w:eastAsia="ja-JP"/>
+        </w:rPr>
+        <w:t>/action/*</w:t>
+      </w:r>
+    </w:p>
+    <w:p>
+      <w:pPr>
+        <w:rPr>
+          <w:lang w:eastAsia="ja-JP"/>
+        </w:rPr>
+      </w:pPr>
+    </w:p>
+    <w:p>
+      <w:pPr>
+        <w:ind w:firstLine="426"/>
+        <w:rPr>
+          <w:lang w:eastAsia="ja-JP"/>
+        </w:rPr>
+      </w:pPr>
+      <w:r>
+        <w:rPr>
+          <w:rFonts w:hint="eastAsia"/>
+          <w:lang w:eastAsia="ja-JP"/>
+        </w:rPr>
+        <w:t>サービスレイヤー</w:t>
+      </w:r>
+      <w:r>
+        <w:rPr>
+          <w:rFonts w:hint="eastAsia"/>
+          <w:lang w:eastAsia="ja-JP"/>
+        </w:rPr>
+        <w:t>:</w:t>
+      </w:r>
+      <w:r>
+        <w:rPr>
+          <w:rFonts w:hint="eastAsia"/>
+          <w:lang w:eastAsia="ja-JP"/>
+        </w:rPr>
+        <w:t>業務ロジック</w:t>
+      </w:r>
+    </w:p>
+    <w:p>
+      <w:pPr>
+        <w:ind w:firstLine="567"/>
+        <w:rPr>
+          <w:lang w:eastAsia="ja-JP"/>
+        </w:rPr>
+      </w:pPr>
+      <w:proofErr w:type="spellStart"/>
+      <w:r>
+        <w:rPr>
+          <w:lang w:eastAsia="ja-JP"/>
+        </w:rPr>
+        <w:t>src</w:t>
+      </w:r>
+      <w:proofErr w:type="spellEnd"/>
+      <w:r>
+        <w:rPr>
+          <w:lang w:eastAsia="ja-JP"/>
+        </w:rPr>
+        <w:t>/com/sic/</w:t>
+      </w:r>
+      <w:proofErr w:type="spellStart"/>
+      <w:r>
+        <w:rPr>
+          <w:lang w:eastAsia="ja-JP"/>
+        </w:rPr>
+        <w:t>ocms</w:t>
+      </w:r>
+      <w:proofErr w:type="spellEnd"/>
+      <w:r>
+        <w:rPr>
+          <w:lang w:eastAsia="ja-JP"/>
+        </w:rPr>
+        <w:t>/service/*</w:t>
+      </w:r>
+    </w:p>
+    <w:p>
+      <w:pPr>
+        <w:ind w:firstLine="426"/>
+        <w:rPr>
+          <w:lang w:eastAsia="ja-JP"/>
+        </w:rPr>
+      </w:pPr>
+      <w:r>
+        <w:rPr>
+          <w:rFonts w:hint="eastAsia"/>
+          <w:lang w:eastAsia="ja-JP"/>
+        </w:rPr>
+        <w:t>DAO</w:t>
+      </w:r>
+      <w:r>
+        <w:rPr>
+          <w:rFonts w:hint="eastAsia"/>
+          <w:lang w:eastAsia="ja-JP"/>
+        </w:rPr>
+        <w:t>レイヤー</w:t>
+      </w:r>
+      <w:r>
+        <w:rPr>
+          <w:rFonts w:hint="eastAsia"/>
+          <w:lang w:eastAsia="ja-JP"/>
+        </w:rPr>
+        <w:t>：</w:t>
+      </w:r>
+      <w:r>
+        <w:rPr>
+          <w:rFonts w:hint="eastAsia"/>
+          <w:lang w:eastAsia="ja-JP"/>
+        </w:rPr>
+        <w:t>data access object(</w:t>
+      </w:r>
+      <w:r>
+        <w:rPr>
+          <w:rFonts w:hint="eastAsia"/>
+          <w:lang w:eastAsia="ja-JP"/>
+        </w:rPr>
+        <w:t>データの追加、アップデートなどの操作のクラス</w:t>
+      </w:r>
+      <w:r>
+        <w:rPr>
+          <w:rFonts w:hint="eastAsia"/>
+          <w:lang w:eastAsia="ja-JP"/>
+        </w:rPr>
+        <w:t>)</w:t>
+      </w:r>
+    </w:p>
+    <w:p>
+      <w:pPr>
+        <w:ind w:firstLine="567"/>
+        <w:rPr>
+          <w:lang w:eastAsia="ja-JP"/>
+        </w:rPr>
+      </w:pPr>
+      <w:proofErr w:type="spellStart"/>
+      <w:r>
+        <w:rPr>
+          <w:lang w:eastAsia="ja-JP"/>
+        </w:rPr>
+        <w:t>src</w:t>
+      </w:r>
+      <w:proofErr w:type="spellEnd"/>
+      <w:r>
+        <w:rPr>
+          <w:lang w:eastAsia="ja-JP"/>
+        </w:rPr>
+        <w:t>/com/sic/</w:t>
+      </w:r>
+      <w:proofErr w:type="spellStart"/>
+      <w:r>
+        <w:rPr>
+          <w:lang w:eastAsia="ja-JP"/>
+        </w:rPr>
+        <w:t>ocms</w:t>
+      </w:r>
+      <w:proofErr w:type="spellEnd"/>
+      <w:r>
+        <w:rPr>
+          <w:lang w:eastAsia="ja-JP"/>
+        </w:rPr>
+        <w:t>/</w:t>
+      </w:r>
+      <w:proofErr w:type="spellStart"/>
+      <w:r>
+        <w:rPr>
+          <w:lang w:eastAsia="ja-JP"/>
+        </w:rPr>
+        <w:t>dao</w:t>
+      </w:r>
+      <w:proofErr w:type="spellEnd"/>
+      <w:r>
+        <w:rPr>
+          <w:lang w:eastAsia="ja-JP"/>
+        </w:rPr>
+        <w:t>/*</w:t>
+      </w:r>
+    </w:p>
+    <w:p>
+      <w:pPr>
+        <w:ind w:firstLine="426"/>
+        <w:rPr>
+          <w:lang w:eastAsia="ja-JP"/>
+        </w:rPr>
+      </w:pPr>
+      <w:r>
+        <w:rPr>
+          <w:lang w:eastAsia="ja-JP"/>
+        </w:rPr>
+        <w:t>persistence</w:t>
+      </w:r>
+      <w:r>
+        <w:rPr>
+          <w:rFonts w:hint="eastAsia"/>
+          <w:lang w:eastAsia="ja-JP"/>
+        </w:rPr>
+        <w:t>レイヤー</w:t>
+      </w:r>
+      <w:r>
+        <w:rPr>
+          <w:rFonts w:hint="eastAsia"/>
+          <w:lang w:eastAsia="ja-JP"/>
+        </w:rPr>
+        <w:t>：エンティティクラス</w:t>
+      </w:r>
+    </w:p>
+    <w:p>
+      <w:pPr>
+        <w:ind w:firstLine="567"/>
+        <w:rPr>
+          <w:lang w:eastAsia="ja-JP"/>
+        </w:rPr>
+      </w:pPr>
+      <w:proofErr w:type="spellStart"/>
+      <w:r>
+        <w:rPr>
+          <w:lang w:eastAsia="ja-JP"/>
+        </w:rPr>
+        <w:t>src</w:t>
+      </w:r>
+      <w:proofErr w:type="spellEnd"/>
+      <w:r>
+        <w:rPr>
+          <w:lang w:eastAsia="ja-JP"/>
+        </w:rPr>
+        <w:t>/com/sic/</w:t>
+      </w:r>
+      <w:proofErr w:type="spellStart"/>
+      <w:r>
+        <w:rPr>
+          <w:lang w:eastAsia="ja-JP"/>
+        </w:rPr>
+        <w:t>ocms</w:t>
+      </w:r>
+      <w:proofErr w:type="spellEnd"/>
+      <w:r>
+        <w:rPr>
+          <w:lang w:eastAsia="ja-JP"/>
+        </w:rPr>
+        <w:t>/persistence/</w:t>
+      </w:r>
+      <w:r>
+        <w:rPr>
+          <w:lang w:eastAsia="ja-JP"/>
+        </w:rPr>
+        <w:t>*</w:t>
+      </w:r>
+    </w:p>
+    <w:p>
+      <w:pPr>
+        <w:rPr>
+          <w:lang w:eastAsia="ja-JP"/>
+        </w:rPr>
+      </w:pPr>
+    </w:p>
+    <w:p>
+      <w:pPr>
+        <w:rPr>
+          <w:lang w:eastAsia="ja-JP"/>
+        </w:rPr>
+      </w:pPr>
+    </w:p>
+    <w:p>
+      <w:pPr>
+        <w:rPr>
+          <w:lang w:eastAsia="ja-JP"/>
+        </w:rPr>
+      </w:pPr>
+      <w:r>
+        <w:rPr>
+          <w:rFonts w:hint="eastAsia"/>
+          <w:lang w:eastAsia="ja-JP"/>
+        </w:rPr>
+        <w:t>クラスの名前：</w:t>
+      </w:r>
+    </w:p>
+    <w:p>
+      <w:pPr>
+        <w:rPr>
+          <w:lang w:eastAsia="ja-JP"/>
+        </w:rPr>
+      </w:pPr>
+      <w:r>
+        <w:rPr>
+          <w:rFonts w:hint="eastAsia"/>
+          <w:lang w:eastAsia="ja-JP"/>
+        </w:rPr>
+        <w:t xml:space="preserve">　名前の付け方</w:t>
+      </w:r>
+    </w:p>
+    <w:p>
+      <w:pPr>
+        <w:rPr>
+          <w:lang w:eastAsia="ja-JP"/>
+        </w:rPr>
+      </w:pPr>
+      <w:r>
+        <w:rPr>
+          <w:rFonts w:hint="eastAsia"/>
+          <w:lang w:eastAsia="ja-JP"/>
+        </w:rPr>
+        <w:t xml:space="preserve">　データベースのテーブル名と一緒</w:t>
+      </w:r>
+    </w:p>
+    <w:p>
+      <w:pPr>
+        <w:rPr>
+          <w:rFonts w:ascii="Cambria" w:hAnsi="Cambria" w:cs="Cambria"/>
+          <w:color w:val="000000"/>
+          <w:lang w:eastAsia="ja-JP"/>
+        </w:rPr>
+      </w:pPr>
+      <w:r>
+        <w:rPr>
+          <w:rFonts w:ascii="Cambria" w:hAnsi="Cambria" w:cs="Cambria" w:hint="eastAsia"/>
+          <w:color w:val="000000"/>
+          <w:lang w:eastAsia="ja-JP"/>
+        </w:rPr>
+        <w:t xml:space="preserve">　パスカルケースを使う</w:t>
+      </w:r>
+    </w:p>
+    <w:p>
+      <w:pPr>
+        <w:rPr>
+          <w:rFonts w:ascii="Cambria" w:hAnsi="Cambria" w:cs="Cambria"/>
+          <w:color w:val="000000"/>
+          <w:lang w:eastAsia="ja-JP"/>
+        </w:rPr>
+      </w:pPr>
+      <w:r>
+        <w:rPr>
+          <w:rFonts w:ascii="Cambria" w:hAnsi="Cambria" w:cs="Cambria" w:hint="eastAsia"/>
+          <w:color w:val="000000"/>
+          <w:lang w:eastAsia="ja-JP"/>
+        </w:rPr>
+        <w:t xml:space="preserve">　例：</w:t>
+      </w:r>
+      <w:proofErr w:type="spellStart"/>
+      <w:r>
+        <w:rPr>
+          <w:rFonts w:ascii="Cambria" w:hAnsi="Cambria" w:cs="Cambria" w:hint="eastAsia"/>
+          <w:color w:val="000000"/>
+          <w:lang w:eastAsia="ja-JP"/>
+        </w:rPr>
+        <w:t>PascalCasing</w:t>
+      </w:r>
+      <w:proofErr w:type="spellEnd"/>
+    </w:p>
+    <w:p>
+      <w:pPr>
+        <w:rPr>
+          <w:rFonts w:ascii="Cambria" w:hAnsi="Cambria" w:cs="Cambria"/>
+          <w:color w:val="000000"/>
+          <w:lang w:eastAsia="ja-JP"/>
+        </w:rPr>
+      </w:pPr>
+    </w:p>
+    <w:p>
+      <w:pPr>
+        <w:rPr>
+          <w:rFonts w:ascii="Cambria" w:hAnsi="Cambria" w:cs="Cambria"/>
+          <w:color w:val="000000"/>
+          <w:lang w:eastAsia="ja-JP"/>
+        </w:rPr>
+      </w:pPr>
+      <w:r>
+        <w:rPr>
+          <w:rFonts w:ascii="Cambria" w:hAnsi="Cambria" w:cs="Cambria" w:hint="eastAsia"/>
+          <w:color w:val="000000"/>
+          <w:lang w:eastAsia="ja-JP"/>
+        </w:rPr>
+        <w:t>属性の名前：</w:t>
+      </w:r>
+    </w:p>
+    <w:p>
+      <w:pPr>
+        <w:rPr>
+          <w:rFonts w:ascii="Cambria" w:hAnsi="Cambria" w:cs="Cambria"/>
+          <w:color w:val="000000"/>
+          <w:lang w:eastAsia="ja-JP"/>
+        </w:rPr>
+      </w:pPr>
+      <w:r>
+        <w:rPr>
+          <w:rFonts w:ascii="Cambria" w:hAnsi="Cambria" w:cs="Cambria" w:hint="eastAsia"/>
+          <w:color w:val="000000"/>
+          <w:lang w:eastAsia="ja-JP"/>
+        </w:rPr>
+        <w:t xml:space="preserve">　</w:t>
+      </w:r>
+      <w:r>
+        <w:rPr>
+          <w:rFonts w:ascii="Cambria" w:hAnsi="Cambria" w:cs="Cambria" w:hint="eastAsia"/>
+          <w:color w:val="000000"/>
+          <w:lang w:eastAsia="ja-JP"/>
+        </w:rPr>
+        <w:t>データベースのカラム名と一緒</w:t>
+      </w:r>
+    </w:p>
+    <w:p>
+      <w:pPr>
+        <w:rPr>
+          <w:rFonts w:ascii="Cambria" w:hAnsi="Cambria" w:cs="Cambria"/>
+          <w:color w:val="000000"/>
+          <w:lang w:eastAsia="ja-JP"/>
+        </w:rPr>
+      </w:pPr>
+      <w:r>
+        <w:rPr>
+          <w:rFonts w:ascii="Cambria" w:hAnsi="Cambria" w:cs="Cambria" w:hint="eastAsia"/>
+          <w:color w:val="000000"/>
+          <w:lang w:eastAsia="ja-JP"/>
+        </w:rPr>
+        <w:t xml:space="preserve">　</w:t>
+      </w:r>
+      <w:r>
+        <w:rPr>
+          <w:rFonts w:ascii="Cambria" w:hAnsi="Cambria" w:cs="Cambria" w:hint="eastAsia"/>
+          <w:color w:val="000000"/>
+          <w:lang w:eastAsia="ja-JP"/>
+        </w:rPr>
+        <w:t>キャメルケース</w:t>
+      </w:r>
+      <w:r>
+        <w:rPr>
+          <w:rFonts w:ascii="Cambria" w:hAnsi="Cambria" w:cs="Cambria" w:hint="eastAsia"/>
+          <w:color w:val="000000"/>
+          <w:lang w:eastAsia="ja-JP"/>
+        </w:rPr>
+        <w:t>を使う</w:t>
+      </w:r>
+    </w:p>
+    <w:p>
+      <w:pPr>
+        <w:rPr>
+          <w:rFonts w:ascii="Cambria" w:hAnsi="Cambria" w:cs="Cambria"/>
+          <w:color w:val="000000"/>
+          <w:lang w:eastAsia="ja-JP"/>
+        </w:rPr>
+      </w:pPr>
+      <w:r>
+        <w:rPr>
+          <w:rFonts w:ascii="Cambria" w:hAnsi="Cambria" w:cs="Cambria" w:hint="eastAsia"/>
+          <w:color w:val="000000"/>
+          <w:lang w:eastAsia="ja-JP"/>
+        </w:rPr>
+        <w:t xml:space="preserve">　例：</w:t>
+      </w:r>
+      <w:proofErr w:type="spellStart"/>
+      <w:r>
+        <w:rPr>
+          <w:rFonts w:ascii="Cambria" w:hAnsi="Cambria" w:cs="Cambria" w:hint="eastAsia"/>
+          <w:color w:val="000000"/>
+          <w:lang w:eastAsia="ja-JP"/>
+        </w:rPr>
+        <w:t>CamelCasing</w:t>
+      </w:r>
+      <w:proofErr w:type="spellEnd"/>
+    </w:p>
+    <w:p>
+      <w:pPr>
+        <w:rPr>
+          <w:rFonts w:ascii="Cambria" w:hAnsi="Cambria" w:cs="Cambria"/>
+          <w:color w:val="000000"/>
+          <w:lang w:eastAsia="ja-JP"/>
+        </w:rPr>
+      </w:pPr>
+    </w:p>
+    <w:p>
+      <w:pPr>
+        <w:rPr>
+          <w:rFonts w:ascii="Cambria" w:hAnsi="Cambria" w:cs="Cambria" w:hint="eastAsia"/>
+          <w:color w:val="000000"/>
+          <w:lang w:eastAsia="ja-JP"/>
+        </w:rPr>
+      </w:pPr>
+      <w:r>
+        <w:rPr>
+          <w:rFonts w:ascii="Cambria" w:hAnsi="Cambria" w:cs="Cambria"/>
+          <w:color w:val="000000"/>
+          <w:lang w:eastAsia="ja-JP"/>
+        </w:rPr>
+        <w:t>get</w:t>
+      </w:r>
+      <w:r>
+        <w:rPr>
+          <w:rFonts w:ascii="Cambria" w:hAnsi="Cambria" w:cs="Cambria" w:hint="eastAsia"/>
+          <w:color w:val="000000"/>
+          <w:lang w:eastAsia="ja-JP"/>
+        </w:rPr>
+        <w:t>と</w:t>
+      </w:r>
+      <w:r>
+        <w:rPr>
+          <w:rFonts w:ascii="Cambria" w:hAnsi="Cambria" w:cs="Cambria"/>
+          <w:color w:val="000000"/>
+          <w:lang w:eastAsia="ja-JP"/>
+        </w:rPr>
+        <w:t xml:space="preserve">set </w:t>
+      </w:r>
+      <w:r>
+        <w:rPr>
+          <w:rFonts w:ascii="Cambria" w:hAnsi="Cambria" w:cs="Cambria" w:hint="eastAsia"/>
+          <w:color w:val="000000"/>
+          <w:lang w:eastAsia="ja-JP"/>
+        </w:rPr>
+        <w:t>メソット：</w:t>
+      </w:r>
+    </w:p>
+    <w:p>
+      <w:pPr>
+        <w:rPr>
+          <w:rFonts w:hint="eastAsia"/>
+          <w:lang w:eastAsia="ja-JP"/>
+        </w:rPr>
+      </w:pPr>
+      <w:r>
+        <w:rPr>
+          <w:rFonts w:ascii="Cambria" w:hAnsi="Cambria" w:cs="Cambria" w:hint="eastAsia"/>
+          <w:color w:val="000000"/>
+          <w:lang w:eastAsia="ja-JP"/>
+        </w:rPr>
+        <w:t>まず、</w:t>
+      </w:r>
+      <w:r>
+        <w:rPr>
+          <w:rFonts w:ascii="Cambria" w:hAnsi="Cambria" w:cs="Cambria"/>
+          <w:color w:val="000000"/>
+          <w:lang w:eastAsia="ja-JP"/>
+        </w:rPr>
+        <w:t>get</w:t>
+      </w:r>
+      <w:r>
+        <w:rPr>
+          <w:rFonts w:ascii="Cambria" w:hAnsi="Cambria" w:cs="Cambria" w:hint="eastAsia"/>
+          <w:color w:val="000000"/>
+          <w:lang w:eastAsia="ja-JP"/>
+        </w:rPr>
+        <w:t>を生成して、</w:t>
+      </w:r>
+      <w:r>
+        <w:rPr>
+          <w:rFonts w:ascii="Cambria" w:hAnsi="Cambria" w:cs="Cambria"/>
+          <w:color w:val="000000"/>
+          <w:lang w:eastAsia="ja-JP"/>
+        </w:rPr>
+        <w:t>set</w:t>
+      </w:r>
+      <w:r>
+        <w:rPr>
+          <w:rFonts w:ascii="Cambria" w:hAnsi="Cambria" w:cs="Cambria" w:hint="eastAsia"/>
+          <w:color w:val="000000"/>
+          <w:lang w:eastAsia="ja-JP"/>
+        </w:rPr>
+        <w:t>を生成する。</w:t>
       </w:r>
       <w:bookmarkStart w:id="4" w:name="_GoBack"/>
       <w:bookmarkEnd w:id="4"/>
-      <w:r>
-        <w:rPr>
-          <w:rFonts w:hint="eastAsia"/>
-          <w:lang w:eastAsia="ja-JP"/>
-        </w:rPr>
-        <w:t>）</w:t>
-      </w:r>
-    </w:p>
-    <w:p>
-      <w:pPr>
-        <w:ind w:firstLine="567"/>
-        <w:rPr>
-          <w:lang w:eastAsia="ja-JP"/>
-        </w:rPr>
-      </w:pPr>
-      <w:r>
-        <w:rPr>
-          <w:lang w:eastAsia="ja-JP"/>
-        </w:rPr>
-        <w:t>src/com/sic/ocms/action/*</w:t>
-      </w:r>
-    </w:p>
-    <w:p>
-      <w:pPr>
-        <w:rPr>
-          <w:lang w:eastAsia="ja-JP"/>
-        </w:rPr>
-      </w:pPr>
-    </w:p>
-    <w:p>
-      <w:pPr>
-        <w:ind w:firstLine="426"/>
-        <w:rPr>
-          <w:lang w:eastAsia="ja-JP"/>
-        </w:rPr>
-      </w:pPr>
-      <w:r>
-        <w:rPr>
-          <w:rFonts w:hint="eastAsia"/>
-          <w:lang w:eastAsia="ja-JP"/>
-        </w:rPr>
-        <w:t>サービスレイヤー</w:t>
-      </w:r>
-      <w:r>
-        <w:rPr>
-          <w:rFonts w:hint="eastAsia"/>
-          <w:lang w:eastAsia="ja-JP"/>
-        </w:rPr>
-        <w:t>:</w:t>
-      </w:r>
-      <w:r>
-        <w:rPr>
-          <w:rFonts w:hint="eastAsia"/>
-          <w:lang w:eastAsia="ja-JP"/>
-        </w:rPr>
-        <w:t>業務ロジック</w:t>
-      </w:r>
-    </w:p>
-    <w:p>
-      <w:pPr>
-        <w:ind w:firstLine="567"/>
-        <w:rPr>
-          <w:lang w:eastAsia="ja-JP"/>
-        </w:rPr>
-      </w:pPr>
-      <w:r>
-        <w:rPr>
-          <w:lang w:eastAsia="ja-JP"/>
-        </w:rPr>
-        <w:t>src/com/sic/ocms/service/*</w:t>
-      </w:r>
-    </w:p>
-    <w:p>
-      <w:pPr>
-        <w:ind w:firstLine="426"/>
-        <w:rPr>
-          <w:lang w:eastAsia="ja-JP"/>
-        </w:rPr>
-      </w:pPr>
-      <w:r>
-        <w:rPr>
-          <w:rFonts w:hint="eastAsia"/>
-          <w:lang w:eastAsia="ja-JP"/>
-        </w:rPr>
-        <w:t>DAO</w:t>
-      </w:r>
-      <w:r>
-        <w:rPr>
-          <w:rFonts w:hint="eastAsia"/>
-          <w:lang w:eastAsia="ja-JP"/>
-        </w:rPr>
-        <w:t>レイヤー</w:t>
-      </w:r>
-      <w:r>
-        <w:rPr>
-          <w:rFonts w:hint="eastAsia"/>
-          <w:lang w:eastAsia="ja-JP"/>
-        </w:rPr>
-        <w:t>：</w:t>
-      </w:r>
-      <w:r>
-        <w:rPr>
-          <w:rFonts w:hint="eastAsia"/>
-          <w:lang w:eastAsia="ja-JP"/>
-        </w:rPr>
-        <w:t>data access object(</w:t>
-      </w:r>
-      <w:r>
-        <w:rPr>
-          <w:rFonts w:hint="eastAsia"/>
-          <w:lang w:eastAsia="ja-JP"/>
-        </w:rPr>
-        <w:t>データの追加、アップデートなどの操作のクラス</w:t>
-      </w:r>
-      <w:r>
-        <w:rPr>
-          <w:rFonts w:hint="eastAsia"/>
-          <w:lang w:eastAsia="ja-JP"/>
-        </w:rPr>
-        <w:t>)</w:t>
-      </w:r>
-    </w:p>
-    <w:p>
-      <w:pPr>
-        <w:ind w:firstLine="567"/>
-        <w:rPr>
-          <w:lang w:eastAsia="ja-JP"/>
-        </w:rPr>
-      </w:pPr>
-      <w:r>
-        <w:rPr>
-          <w:lang w:eastAsia="ja-JP"/>
-        </w:rPr>
-        <w:t>src/com/sic/ocms/dao/*</w:t>
-      </w:r>
-    </w:p>
-    <w:p>
-      <w:pPr>
-        <w:ind w:firstLine="426"/>
-        <w:rPr>
-          <w:lang w:eastAsia="ja-JP"/>
-        </w:rPr>
-      </w:pPr>
-      <w:r>
-        <w:rPr>
-          <w:lang w:eastAsia="ja-JP"/>
-        </w:rPr>
-        <w:t>persistence</w:t>
-      </w:r>
-      <w:r>
-        <w:rPr>
-          <w:rFonts w:hint="eastAsia"/>
-          <w:lang w:eastAsia="ja-JP"/>
-        </w:rPr>
-        <w:t>レイヤー</w:t>
-      </w:r>
-      <w:r>
-        <w:rPr>
-          <w:rFonts w:hint="eastAsia"/>
-          <w:lang w:eastAsia="ja-JP"/>
-        </w:rPr>
-        <w:t>：エンティティクラス</w:t>
-      </w:r>
-    </w:p>
-    <w:p>
-      <w:pPr>
-        <w:ind w:firstLine="567"/>
-        <w:rPr>
-          <w:lang w:eastAsia="ja-JP"/>
-        </w:rPr>
-      </w:pPr>
-      <w:r>
-        <w:rPr>
-          <w:lang w:eastAsia="ja-JP"/>
-        </w:rPr>
-        <w:t>src/com/sic/ocms/persistence/</w:t>
-      </w:r>
-      <w:r>
-        <w:rPr>
-          <w:lang w:eastAsia="ja-JP"/>
-        </w:rPr>
-        <w:t>*</w:t>
-      </w:r>
-    </w:p>
-    <w:p>
-      <w:pPr>
-        <w:rPr>
-          <w:lang w:eastAsia="ja-JP"/>
-        </w:rPr>
-      </w:pPr>
-    </w:p>
-    <w:p>
-      <w:pPr>
-        <w:rPr>
-          <w:lang w:eastAsia="ja-JP"/>
-        </w:rPr>
-      </w:pPr>
-    </w:p>
-    <w:p>
-      <w:pPr>
-        <w:rPr>
-          <w:lang w:eastAsia="ja-JP"/>
-        </w:rPr>
-      </w:pPr>
-      <w:r>
-        <w:rPr>
-          <w:rFonts w:hint="eastAsia"/>
-          <w:lang w:eastAsia="ja-JP"/>
-        </w:rPr>
-        <w:t>クラスの名前：</w:t>
-      </w:r>
-    </w:p>
-    <w:p>
-      <w:pPr>
-        <w:rPr>
-          <w:lang w:eastAsia="ja-JP"/>
-        </w:rPr>
-      </w:pPr>
-      <w:r>
-        <w:rPr>
-          <w:rFonts w:hint="eastAsia"/>
-          <w:lang w:eastAsia="ja-JP"/>
-        </w:rPr>
-        <w:t xml:space="preserve">　名前の付け方</w:t>
-      </w:r>
-    </w:p>
-    <w:p>
-      <w:pPr>
-        <w:rPr>
-          <w:lang w:eastAsia="ja-JP"/>
-        </w:rPr>
-      </w:pPr>
-      <w:r>
-        <w:rPr>
-          <w:rFonts w:hint="eastAsia"/>
-          <w:lang w:eastAsia="ja-JP"/>
-        </w:rPr>
-        <w:t xml:space="preserve">　データベースのテーブル名と一緒</w:t>
-      </w:r>
-    </w:p>
-    <w:p>
-      <w:pPr>
-        <w:rPr>
-          <w:rFonts w:ascii="Cambria" w:hAnsi="Cambria" w:cs="Cambria"/>
-          <w:color w:val="000000"/>
-          <w:lang w:eastAsia="ja-JP"/>
-        </w:rPr>
-      </w:pPr>
-      <w:r>
-        <w:rPr>
-          <w:rFonts w:ascii="Cambria" w:hAnsi="Cambria" w:cs="Cambria" w:hint="eastAsia"/>
-          <w:color w:val="000000"/>
-          <w:lang w:eastAsia="ja-JP"/>
-        </w:rPr>
-        <w:t xml:space="preserve">　パスカルケースを使う</w:t>
-      </w:r>
-    </w:p>
-    <w:p>
-      <w:pPr>
-        <w:rPr>
-          <w:rFonts w:ascii="Cambria" w:hAnsi="Cambria" w:cs="Cambria"/>
-          <w:color w:val="000000"/>
-          <w:lang w:eastAsia="ja-JP"/>
-        </w:rPr>
-      </w:pPr>
-      <w:r>
-        <w:rPr>
-          <w:rFonts w:ascii="Cambria" w:hAnsi="Cambria" w:cs="Cambria" w:hint="eastAsia"/>
-          <w:color w:val="000000"/>
-          <w:lang w:eastAsia="ja-JP"/>
-        </w:rPr>
-        <w:t xml:space="preserve">　例：</w:t>
-      </w:r>
-      <w:r>
-        <w:rPr>
-          <w:rFonts w:ascii="Cambria" w:hAnsi="Cambria" w:cs="Cambria" w:hint="eastAsia"/>
-          <w:color w:val="000000"/>
-          <w:lang w:eastAsia="ja-JP"/>
-        </w:rPr>
-        <w:t>PascalCasing</w:t>
-      </w:r>
-    </w:p>
-    <w:p>
-      <w:pPr>
-        <w:rPr>
-          <w:rFonts w:ascii="Cambria" w:hAnsi="Cambria" w:cs="Cambria"/>
-          <w:color w:val="000000"/>
-          <w:lang w:eastAsia="ja-JP"/>
-        </w:rPr>
-      </w:pPr>
-    </w:p>
-    <w:p>
-      <w:pPr>
-        <w:rPr>
-          <w:rFonts w:ascii="Cambria" w:hAnsi="Cambria" w:cs="Cambria"/>
-          <w:color w:val="000000"/>
-          <w:lang w:eastAsia="ja-JP"/>
-        </w:rPr>
-      </w:pPr>
-      <w:r>
-        <w:rPr>
-          <w:rFonts w:ascii="Cambria" w:hAnsi="Cambria" w:cs="Cambria" w:hint="eastAsia"/>
-          <w:color w:val="000000"/>
-          <w:lang w:eastAsia="ja-JP"/>
-        </w:rPr>
-        <w:t>属性の名前：</w:t>
-      </w:r>
-    </w:p>
-    <w:p>
-      <w:pPr>
-        <w:rPr>
-          <w:rFonts w:ascii="Cambria" w:hAnsi="Cambria" w:cs="Cambria"/>
-          <w:color w:val="000000"/>
-          <w:lang w:eastAsia="ja-JP"/>
-        </w:rPr>
-      </w:pPr>
-      <w:r>
-        <w:rPr>
-          <w:rFonts w:ascii="Cambria" w:hAnsi="Cambria" w:cs="Cambria" w:hint="eastAsia"/>
-          <w:color w:val="000000"/>
-          <w:lang w:eastAsia="ja-JP"/>
-        </w:rPr>
-        <w:t xml:space="preserve">　</w:t>
-      </w:r>
-      <w:r>
-        <w:rPr>
-          <w:rFonts w:ascii="Cambria" w:hAnsi="Cambria" w:cs="Cambria" w:hint="eastAsia"/>
-          <w:color w:val="000000"/>
-          <w:lang w:eastAsia="ja-JP"/>
-        </w:rPr>
-        <w:t>データベースのカラム名と一緒</w:t>
-      </w:r>
-    </w:p>
-    <w:p>
-      <w:pPr>
-        <w:rPr>
-          <w:rFonts w:ascii="Cambria" w:hAnsi="Cambria" w:cs="Cambria"/>
-          <w:color w:val="000000"/>
-          <w:lang w:eastAsia="ja-JP"/>
-        </w:rPr>
-      </w:pPr>
-      <w:r>
-        <w:rPr>
-          <w:rFonts w:ascii="Cambria" w:hAnsi="Cambria" w:cs="Cambria" w:hint="eastAsia"/>
-          <w:color w:val="000000"/>
-          <w:lang w:eastAsia="ja-JP"/>
-        </w:rPr>
-        <w:t xml:space="preserve">　</w:t>
-      </w:r>
-      <w:r>
-        <w:rPr>
-          <w:rFonts w:ascii="Cambria" w:hAnsi="Cambria" w:cs="Cambria" w:hint="eastAsia"/>
-          <w:color w:val="000000"/>
-          <w:lang w:eastAsia="ja-JP"/>
-        </w:rPr>
-        <w:t>キャメルケース</w:t>
-      </w:r>
-      <w:r>
-        <w:rPr>
-          <w:rFonts w:ascii="Cambria" w:hAnsi="Cambria" w:cs="Cambria" w:hint="eastAsia"/>
-          <w:color w:val="000000"/>
-          <w:lang w:eastAsia="ja-JP"/>
-        </w:rPr>
-        <w:t>を使う</w:t>
-      </w:r>
-    </w:p>
-    <w:p>
-      <w:pPr>
-        <w:rPr>
-          <w:lang w:eastAsia="ja-JP"/>
-        </w:rPr>
-      </w:pPr>
-      <w:r>
-        <w:rPr>
-          <w:rFonts w:ascii="Cambria" w:hAnsi="Cambria" w:cs="Cambria" w:hint="eastAsia"/>
-          <w:color w:val="000000"/>
-          <w:lang w:eastAsia="ja-JP"/>
-        </w:rPr>
-        <w:t xml:space="preserve">　例：</w:t>
-      </w:r>
-      <w:r>
-        <w:rPr>
-          <w:rFonts w:ascii="Cambria" w:hAnsi="Cambria" w:cs="Cambria" w:hint="eastAsia"/>
-          <w:color w:val="000000"/>
-          <w:lang w:eastAsia="ja-JP"/>
-        </w:rPr>
-        <w:t>CamelCasing</w:t>
-      </w:r>
     </w:p>
     <w:p>
       <w:pPr>
@@ -1213,7 +1445,7 @@
 </file>
 
 <file path=word/endnotes.xml><?xml version="1.0" encoding="utf-8"?>
-<w:endnotes xmlns:wpc="http://schemas.microsoft.com/office/word/2010/wordprocessingCanvas" xmlns:cx="http://schemas.microsoft.com/office/drawing/2014/chartex" xmlns:cx1="http://schemas.microsoft.com/office/drawing/2015/9/8/chartex" xmlns:cx2="http://schemas.microsoft.com/office/drawing/2015/10/21/chartex" xmlns:mc="http://schemas.openxmlformats.org/markup-compatibility/2006" xmlns:o="urn:schemas-microsoft-com:office:office" xmlns:r="http://schemas.openxmlformats.org/officeDocument/2006/relationships" xmlns:m="http://schemas.openxmlformats.org/officeDocument/2006/math" xmlns:v="urn:schemas-microsoft-com:vml" xmlns:wp14="http://schemas.microsoft.com/office/word/2010/wordprocessingDrawing" xmlns:wp="http://schemas.openxmlformats.org/drawingml/2006/wordprocessingDrawing" xmlns:w10="urn:schemas-microsoft-com:office:word" xmlns:w="http://schemas.openxmlformats.org/wordprocessingml/2006/main" xmlns:w14="http://schemas.microsoft.com/office/word/2010/wordml" xmlns:w15="http://schemas.microsoft.com/office/word/2012/wordml" xmlns:w16se="http://schemas.microsoft.com/office/word/2015/wordml/symex" xmlns:wpg="http://schemas.microsoft.com/office/word/2010/wordprocessingGroup" xmlns:wpi="http://schemas.microsoft.com/office/word/2010/wordprocessingInk" xmlns:wne="http://schemas.microsoft.com/office/word/2006/wordml" xmlns:wps="http://schemas.microsoft.com/office/word/2010/wordprocessingShape" mc:Ignorable="w14 w15 w16se wp14">
+<w:endnotes xmlns:wpc="http://schemas.microsoft.com/office/word/2010/wordprocessingCanvas" xmlns:mo="http://schemas.microsoft.com/office/mac/office/2008/main" xmlns:mc="http://schemas.openxmlformats.org/markup-compatibility/2006" xmlns:mv="urn:schemas-microsoft-com:mac:vml" xmlns:o="urn:schemas-microsoft-com:office:office" xmlns:r="http://schemas.openxmlformats.org/officeDocument/2006/relationships" xmlns:m="http://schemas.openxmlformats.org/officeDocument/2006/math" xmlns:v="urn:schemas-microsoft-com:vml" xmlns:wp14="http://schemas.microsoft.com/office/word/2010/wordprocessingDrawing" xmlns:wp="http://schemas.openxmlformats.org/drawingml/2006/wordprocessingDrawing" xmlns:w10="urn:schemas-microsoft-com:office:word" xmlns:w="http://schemas.openxmlformats.org/wordprocessingml/2006/main" xmlns:w14="http://schemas.microsoft.com/office/word/2010/wordml" xmlns:w15="http://schemas.microsoft.com/office/word/2012/wordml" xmlns:wpg="http://schemas.microsoft.com/office/word/2010/wordprocessingGroup" xmlns:wpi="http://schemas.microsoft.com/office/word/2010/wordprocessingInk" xmlns:wne="http://schemas.microsoft.com/office/word/2006/wordml" xmlns:wps="http://schemas.microsoft.com/office/word/2010/wordprocessingShape" mc:Ignorable="w14 w15 wp14">
   <w:endnote w:type="separator" w:id="-1">
     <w:p>
       <w:r>
@@ -1232,7 +1464,7 @@
 </file>
 
 <file path=word/footnotes.xml><?xml version="1.0" encoding="utf-8"?>
-<w:footnotes xmlns:wpc="http://schemas.microsoft.com/office/word/2010/wordprocessingCanvas" xmlns:cx="http://schemas.microsoft.com/office/drawing/2014/chartex" xmlns:cx1="http://schemas.microsoft.com/office/drawing/2015/9/8/chartex" xmlns:cx2="http://schemas.microsoft.com/office/drawing/2015/10/21/chartex" xmlns:mc="http://schemas.openxmlformats.org/markup-compatibility/2006" xmlns:o="urn:schemas-microsoft-com:office:office" xmlns:r="http://schemas.openxmlformats.org/officeDocument/2006/relationships" xmlns:m="http://schemas.openxmlformats.org/officeDocument/2006/math" xmlns:v="urn:schemas-microsoft-com:vml" xmlns:wp14="http://schemas.microsoft.com/office/word/2010/wordprocessingDrawing" xmlns:wp="http://schemas.openxmlformats.org/drawingml/2006/wordprocessingDrawing" xmlns:w10="urn:schemas-microsoft-com:office:word" xmlns:w="http://schemas.openxmlformats.org/wordprocessingml/2006/main" xmlns:w14="http://schemas.microsoft.com/office/word/2010/wordml" xmlns:w15="http://schemas.microsoft.com/office/word/2012/wordml" xmlns:w16se="http://schemas.microsoft.com/office/word/2015/wordml/symex" xmlns:wpg="http://schemas.microsoft.com/office/word/2010/wordprocessingGroup" xmlns:wpi="http://schemas.microsoft.com/office/word/2010/wordprocessingInk" xmlns:wne="http://schemas.microsoft.com/office/word/2006/wordml" xmlns:wps="http://schemas.microsoft.com/office/word/2010/wordprocessingShape" mc:Ignorable="w14 w15 w16se wp14">
+<w:footnotes xmlns:wpc="http://schemas.microsoft.com/office/word/2010/wordprocessingCanvas" xmlns:mo="http://schemas.microsoft.com/office/mac/office/2008/main" xmlns:mc="http://schemas.openxmlformats.org/markup-compatibility/2006" xmlns:mv="urn:schemas-microsoft-com:mac:vml" xmlns:o="urn:schemas-microsoft-com:office:office" xmlns:r="http://schemas.openxmlformats.org/officeDocument/2006/relationships" xmlns:m="http://schemas.openxmlformats.org/officeDocument/2006/math" xmlns:v="urn:schemas-microsoft-com:vml" xmlns:wp14="http://schemas.microsoft.com/office/word/2010/wordprocessingDrawing" xmlns:wp="http://schemas.openxmlformats.org/drawingml/2006/wordprocessingDrawing" xmlns:w10="urn:schemas-microsoft-com:office:word" xmlns:w="http://schemas.openxmlformats.org/wordprocessingml/2006/main" xmlns:w14="http://schemas.microsoft.com/office/word/2010/wordml" xmlns:w15="http://schemas.microsoft.com/office/word/2012/wordml" xmlns:wpg="http://schemas.microsoft.com/office/word/2010/wordprocessingGroup" xmlns:wpi="http://schemas.microsoft.com/office/word/2010/wordprocessingInk" xmlns:wne="http://schemas.microsoft.com/office/word/2006/wordml" xmlns:wps="http://schemas.microsoft.com/office/word/2010/wordprocessingShape" mc:Ignorable="w14 w15 wp14">
   <w:footnote w:type="separator" w:id="-1">
     <w:p>
       <w:r>
@@ -1251,8 +1483,8 @@
 </file>
 
 <file path=word/numbering.xml><?xml version="1.0" encoding="utf-8"?>
-<w:numbering xmlns:wpc="http://schemas.microsoft.com/office/word/2010/wordprocessingCanvas" xmlns:cx="http://schemas.microsoft.com/office/drawing/2014/chartex" xmlns:cx1="http://schemas.microsoft.com/office/drawing/2015/9/8/chartex" xmlns:cx2="http://schemas.microsoft.com/office/drawing/2015/10/21/chartex" xmlns:mc="http://schemas.openxmlformats.org/markup-compatibility/2006" xmlns:o="urn:schemas-microsoft-com:office:office" xmlns:r="http://schemas.openxmlformats.org/officeDocument/2006/relationships" xmlns:m="http://schemas.openxmlformats.org/officeDocument/2006/math" xmlns:v="urn:schemas-microsoft-com:vml" xmlns:wp14="http://schemas.microsoft.com/office/word/2010/wordprocessingDrawing" xmlns:wp="http://schemas.openxmlformats.org/drawingml/2006/wordprocessingDrawing" xmlns:w10="urn:schemas-microsoft-com:office:word" xmlns:w="http://schemas.openxmlformats.org/wordprocessingml/2006/main" xmlns:w14="http://schemas.microsoft.com/office/word/2010/wordml" xmlns:w15="http://schemas.microsoft.com/office/word/2012/wordml" xmlns:w16se="http://schemas.microsoft.com/office/word/2015/wordml/symex" xmlns:wpg="http://schemas.microsoft.com/office/word/2010/wordprocessingGroup" xmlns:wpi="http://schemas.microsoft.com/office/word/2010/wordprocessingInk" xmlns:wne="http://schemas.microsoft.com/office/word/2006/wordml" xmlns:wps="http://schemas.microsoft.com/office/word/2010/wordprocessingShape" mc:Ignorable="w14 w15 w16se wp14">
-  <w:abstractNum w:abstractNumId="0" w15:restartNumberingAfterBreak="0">
+<w:numbering xmlns:wpc="http://schemas.microsoft.com/office/word/2010/wordprocessingCanvas" xmlns:mo="http://schemas.microsoft.com/office/mac/office/2008/main" xmlns:mc="http://schemas.openxmlformats.org/markup-compatibility/2006" xmlns:mv="urn:schemas-microsoft-com:mac:vml" xmlns:o="urn:schemas-microsoft-com:office:office" xmlns:r="http://schemas.openxmlformats.org/officeDocument/2006/relationships" xmlns:m="http://schemas.openxmlformats.org/officeDocument/2006/math" xmlns:v="urn:schemas-microsoft-com:vml" xmlns:wp14="http://schemas.microsoft.com/office/word/2010/wordprocessingDrawing" xmlns:wp="http://schemas.openxmlformats.org/drawingml/2006/wordprocessingDrawing" xmlns:w10="urn:schemas-microsoft-com:office:word" xmlns:w="http://schemas.openxmlformats.org/wordprocessingml/2006/main" xmlns:w14="http://schemas.microsoft.com/office/word/2010/wordml" xmlns:w15="http://schemas.microsoft.com/office/word/2012/wordml" xmlns:wpg="http://schemas.microsoft.com/office/word/2010/wordprocessingGroup" xmlns:wpi="http://schemas.microsoft.com/office/word/2010/wordprocessingInk" xmlns:wne="http://schemas.microsoft.com/office/word/2006/wordml" xmlns:wps="http://schemas.microsoft.com/office/word/2010/wordprocessingShape" mc:Ignorable="w14 w15 wp14">
+  <w:abstractNum w:abstractNumId="0">
     <w:nsid w:val="5E856677"/>
     <w:multiLevelType w:val="hybridMultilevel"/>
     <w:tmpl w:val="7730EAAC"/>
@@ -1345,7 +1577,7 @@
 </file>
 
 <file path=word/styles.xml><?xml version="1.0" encoding="utf-8"?>
-<w:styles xmlns:mc="http://schemas.openxmlformats.org/markup-compatibility/2006" xmlns:r="http://schemas.openxmlformats.org/officeDocument/2006/relationships" xmlns:w="http://schemas.openxmlformats.org/wordprocessingml/2006/main" xmlns:w14="http://schemas.microsoft.com/office/word/2010/wordml" xmlns:w15="http://schemas.microsoft.com/office/word/2012/wordml" xmlns:w16se="http://schemas.microsoft.com/office/word/2015/wordml/symex" mc:Ignorable="w14 w15 w16se">
+<w:styles xmlns:mc="http://schemas.openxmlformats.org/markup-compatibility/2006" xmlns:r="http://schemas.openxmlformats.org/officeDocument/2006/relationships" xmlns:w="http://schemas.openxmlformats.org/wordprocessingml/2006/main" xmlns:w14="http://schemas.microsoft.com/office/word/2010/wordml" xmlns:w15="http://schemas.microsoft.com/office/word/2012/wordml" mc:Ignorable="w14 w15">
   <w:docDefaults>
     <w:rPrDefault>
       <w:rPr>
@@ -1357,7 +1589,7 @@
     </w:rPrDefault>
     <w:pPrDefault/>
   </w:docDefaults>
-  <w:latentStyles w:defLockedState="0" w:defUIPriority="99" w:defSemiHidden="0" w:defUnhideWhenUsed="0" w:defQFormat="0" w:count="372">
+  <w:latentStyles w:defLockedState="0" w:defUIPriority="99" w:defSemiHidden="0" w:defUnhideWhenUsed="0" w:defQFormat="0" w:count="382">
     <w:lsdException w:name="Normal" w:uiPriority="0" w:qFormat="1"/>
     <w:lsdException w:name="heading 1" w:uiPriority="9" w:qFormat="1"/>
     <w:lsdException w:name="heading 2" w:semiHidden="1" w:uiPriority="9" w:unhideWhenUsed="1" w:qFormat="1"/>
@@ -1463,7 +1695,6 @@
     <w:lsdException w:name="HTML Sample" w:semiHidden="1" w:unhideWhenUsed="1"/>
     <w:lsdException w:name="HTML Typewriter" w:semiHidden="1" w:unhideWhenUsed="1"/>
     <w:lsdException w:name="HTML Variable" w:semiHidden="1" w:unhideWhenUsed="1"/>
-    <w:lsdException w:name="Normal Table" w:semiHidden="1" w:unhideWhenUsed="1"/>
     <w:lsdException w:name="annotation subject" w:semiHidden="1" w:unhideWhenUsed="1"/>
     <w:lsdException w:name="No List" w:semiHidden="1" w:unhideWhenUsed="1"/>
     <w:lsdException w:name="Outline List 1" w:semiHidden="1" w:unhideWhenUsed="1"/>
@@ -1510,10 +1741,8 @@
     <w:lsdException w:name="Table Subtle 2" w:semiHidden="1" w:unhideWhenUsed="1"/>
     <w:lsdException w:name="Table Web 1" w:semiHidden="1" w:unhideWhenUsed="1"/>
     <w:lsdException w:name="Table Web 2" w:semiHidden="1" w:unhideWhenUsed="1"/>
-    <w:lsdException w:name="Table Web 3" w:semiHidden="1" w:unhideWhenUsed="1"/>
     <w:lsdException w:name="Balloon Text" w:semiHidden="1" w:unhideWhenUsed="1"/>
     <w:lsdException w:name="Table Grid" w:uiPriority="59"/>
-    <w:lsdException w:name="Table Theme" w:semiHidden="1" w:unhideWhenUsed="1"/>
     <w:lsdException w:name="Placeholder Text" w:semiHidden="1"/>
     <w:lsdException w:name="No Spacing" w:uiPriority="1" w:qFormat="1"/>
     <w:lsdException w:name="Light Shading" w:uiPriority="60"/>
@@ -1625,7 +1854,6 @@
     <w:lsdException w:name="Book Title" w:uiPriority="33" w:qFormat="1"/>
     <w:lsdException w:name="Bibliography" w:semiHidden="1" w:uiPriority="37" w:unhideWhenUsed="1"/>
     <w:lsdException w:name="TOC Heading" w:semiHidden="1" w:uiPriority="39" w:unhideWhenUsed="1" w:qFormat="1"/>
-    <w:lsdException w:name="Grid Table 3" w:semiHidden="1" w:unhideWhenUsed="1"/>
     <w:lsdException w:name="Grid Table 4" w:uiPriority="49"/>
     <w:lsdException w:name="Grid Table 5 Dark" w:uiPriority="50"/>
     <w:lsdException w:name="Grid Table 6 Colorful" w:uiPriority="51"/>
@@ -1722,18 +1950,19 @@
     <w:lsdException w:name="List Table 6 Colorful Accent 6" w:uiPriority="51"/>
     <w:lsdException w:name="List Table 7 Colorful Accent 6" w:uiPriority="52"/>
     <w:lsdException w:name="Mention" w:semiHidden="1" w:unhideWhenUsed="1"/>
+    <w:lsdException w:name="Smart Hyperlink" w:semiHidden="1" w:unhideWhenUsed="1"/>
   </w:latentStyles>
-  <w:style w:type="paragraph" w:default="1" w:styleId="a">
+  <w:style w:type="paragraph" w:default="1" w:styleId="Normal">
     <w:name w:val="Normal"/>
     <w:qFormat/>
   </w:style>
-  <w:style w:type="character" w:default="1" w:styleId="a0">
+  <w:style w:type="character" w:default="1" w:styleId="DefaultParagraphFont">
     <w:name w:val="Default Paragraph Font"/>
     <w:uiPriority w:val="1"/>
     <w:semiHidden/>
     <w:unhideWhenUsed/>
   </w:style>
-  <w:style w:type="table" w:default="1" w:styleId="a1">
+  <w:style w:type="table" w:default="1" w:styleId="TableNormal">
     <w:name w:val="Normal Table"/>
     <w:uiPriority w:val="99"/>
     <w:semiHidden/>
@@ -1748,16 +1977,16 @@
       </w:tblCellMar>
     </w:tblPr>
   </w:style>
-  <w:style w:type="numbering" w:default="1" w:styleId="a2">
+  <w:style w:type="numbering" w:default="1" w:styleId="NoList">
     <w:name w:val="No List"/>
     <w:uiPriority w:val="99"/>
     <w:semiHidden/>
     <w:unhideWhenUsed/>
   </w:style>
-  <w:style w:type="paragraph" w:styleId="a3">
+  <w:style w:type="paragraph" w:styleId="BalloonText">
     <w:name w:val="Balloon Text"/>
-    <w:basedOn w:val="a"/>
-    <w:link w:val="a4"/>
+    <w:basedOn w:val="Normal"/>
+    <w:link w:val="BalloonTextChar"/>
     <w:uiPriority w:val="99"/>
     <w:semiHidden/>
     <w:unhideWhenUsed/>
@@ -1768,10 +1997,10 @@
       <w:szCs w:val="18"/>
     </w:rPr>
   </w:style>
-  <w:style w:type="character" w:customStyle="1" w:styleId="a4">
-    <w:name w:val="吹き出し (文字)"/>
-    <w:basedOn w:val="a0"/>
-    <w:link w:val="a3"/>
+  <w:style w:type="character" w:customStyle="1" w:styleId="BalloonTextChar">
+    <w:name w:val="Balloon Text Char"/>
+    <w:basedOn w:val="DefaultParagraphFont"/>
+    <w:link w:val="BalloonText"/>
     <w:uiPriority w:val="99"/>
     <w:semiHidden/>
     <w:rsid w:val="00B731C5"/>
@@ -1781,9 +2010,9 @@
       <w:szCs w:val="18"/>
     </w:rPr>
   </w:style>
-  <w:style w:type="paragraph" w:styleId="a5">
+  <w:style w:type="paragraph" w:styleId="ListParagraph">
     <w:name w:val="List Paragraph"/>
-    <w:basedOn w:val="a"/>
+    <w:basedOn w:val="Normal"/>
     <w:uiPriority w:val="34"/>
     <w:qFormat/>
     <w:rsid w:val="00B731C5"/>
@@ -1792,10 +2021,10 @@
       <w:contextualSpacing/>
     </w:pPr>
   </w:style>
-  <w:style w:type="paragraph" w:styleId="a6">
+  <w:style w:type="paragraph" w:styleId="Header">
     <w:name w:val="header"/>
-    <w:basedOn w:val="a"/>
-    <w:link w:val="a7"/>
+    <w:basedOn w:val="Normal"/>
+    <w:link w:val="HeaderChar"/>
     <w:uiPriority w:val="99"/>
     <w:unhideWhenUsed/>
     <w:rsid w:val="004565F4"/>
@@ -1807,17 +2036,17 @@
       <w:snapToGrid w:val="0"/>
     </w:pPr>
   </w:style>
-  <w:style w:type="character" w:customStyle="1" w:styleId="a7">
-    <w:name w:val="ヘッダー (文字)"/>
-    <w:basedOn w:val="a0"/>
-    <w:link w:val="a6"/>
+  <w:style w:type="character" w:customStyle="1" w:styleId="HeaderChar">
+    <w:name w:val="Header Char"/>
+    <w:basedOn w:val="DefaultParagraphFont"/>
+    <w:link w:val="Header"/>
     <w:uiPriority w:val="99"/>
     <w:rsid w:val="004565F4"/>
   </w:style>
-  <w:style w:type="paragraph" w:styleId="a8">
+  <w:style w:type="paragraph" w:styleId="Footer">
     <w:name w:val="footer"/>
-    <w:basedOn w:val="a"/>
-    <w:link w:val="a9"/>
+    <w:basedOn w:val="Normal"/>
+    <w:link w:val="FooterChar"/>
     <w:uiPriority w:val="99"/>
     <w:unhideWhenUsed/>
     <w:rsid w:val="004565F4"/>
@@ -1829,10 +2058,10 @@
       <w:snapToGrid w:val="0"/>
     </w:pPr>
   </w:style>
-  <w:style w:type="character" w:customStyle="1" w:styleId="a9">
-    <w:name w:val="フッター (文字)"/>
-    <w:basedOn w:val="a0"/>
-    <w:link w:val="a8"/>
+  <w:style w:type="character" w:customStyle="1" w:styleId="FooterChar">
+    <w:name w:val="Footer Char"/>
+    <w:basedOn w:val="DefaultParagraphFont"/>
+    <w:link w:val="Footer"/>
     <w:uiPriority w:val="99"/>
     <w:rsid w:val="004565F4"/>
   </w:style>

</xml_diff>

<commit_message>
1. Complete database design. 2. Rename the xml file. 3. Change the model of database. 4. Create a new sql file. 5. Create a new model file, but it is still a draft. 6. Create a pic of persistent entity.
</commit_message>
<xml_diff>
--- a/Design/設計ルール.docx
+++ b/Design/設計ルール.docx
@@ -137,7 +137,6 @@
         </w:rPr>
         <w:t>例えば：</w:t>
       </w:r>
-      <w:proofErr w:type="spellStart"/>
       <w:r>
         <w:rPr>
           <w:rFonts w:hint="eastAsia"/>
@@ -145,7 +144,6 @@
         </w:rPr>
         <w:t>PascalCasing</w:t>
       </w:r>
-      <w:proofErr w:type="spellEnd"/>
       <w:r>
         <w:rPr>
           <w:rFonts w:hint="eastAsia"/>
@@ -188,7 +186,6 @@
         </w:rPr>
         <w:t>例：</w:t>
       </w:r>
-      <w:proofErr w:type="spellStart"/>
       <w:r>
         <w:rPr>
           <w:rFonts w:hint="eastAsia"/>
@@ -198,7 +195,6 @@
       <w:r>
         <w:t>_course</w:t>
       </w:r>
-      <w:proofErr w:type="spellEnd"/>
     </w:p>
     <w:p>
       <w:pPr>
@@ -246,21 +242,12 @@
         </w:rPr>
         <w:t>）子システム、</w:t>
       </w:r>
-      <w:proofErr w:type="spellStart"/>
-      <w:r>
-        <w:rPr>
-          <w:rFonts w:hint="eastAsia"/>
-          <w:lang w:eastAsia="ja-JP"/>
-        </w:rPr>
-        <w:t>aud</w:t>
-      </w:r>
-      <w:proofErr w:type="spellEnd"/>
-      <w:r>
-        <w:rPr>
-          <w:rFonts w:hint="eastAsia"/>
-          <w:lang w:eastAsia="ja-JP"/>
-        </w:rPr>
-        <w:t>_</w:t>
+      <w:r>
+        <w:rPr>
+          <w:rFonts w:hint="eastAsia"/>
+          <w:lang w:eastAsia="ja-JP"/>
+        </w:rPr>
+        <w:t>aud_</w:t>
       </w:r>
     </w:p>
     <w:p>
@@ -271,7 +258,6 @@
           <w:numId w:val="1"/>
         </w:numPr>
         <w:rPr>
-          <w:rFonts w:hint="eastAsia"/>
           <w:lang w:eastAsia="ja-JP"/>
         </w:rPr>
       </w:pPr>
@@ -312,7 +298,6 @@
           <w:numId w:val="1"/>
         </w:numPr>
         <w:rPr>
-          <w:rFonts w:hint="eastAsia"/>
           <w:lang w:eastAsia="ja-JP"/>
         </w:rPr>
       </w:pPr>
@@ -343,16 +328,8 @@
         <w:rPr>
           <w:lang w:eastAsia="ja-JP"/>
         </w:rPr>
-        <w:t xml:space="preserve">table1: student  table2: teacher  connection: </w:t>
-      </w:r>
-      <w:proofErr w:type="spellStart"/>
-      <w:r>
-        <w:rPr>
-          <w:lang w:eastAsia="ja-JP"/>
-        </w:rPr>
-        <w:t>student_teacher</w:t>
-      </w:r>
-      <w:proofErr w:type="spellEnd"/>
+        <w:t>table1: student  table2: teacher  connection: student_teacher</w:t>
+      </w:r>
     </w:p>
     <w:p>
       <w:pPr>
@@ -432,7 +409,6 @@
         </w:rPr>
         <w:t>コメント：他のケースもある。例えば：</w:t>
       </w:r>
-      <w:proofErr w:type="spellStart"/>
       <w:r>
         <w:rPr>
           <w:rFonts w:hint="eastAsia"/>
@@ -441,7 +417,6 @@
         </w:rPr>
         <w:t>PascalCasing</w:t>
       </w:r>
-      <w:proofErr w:type="spellEnd"/>
       <w:r>
         <w:rPr>
           <w:rFonts w:hint="eastAsia"/>
@@ -465,8 +440,6 @@
         </w:rPr>
         <w:t>２．略称しない</w:t>
       </w:r>
-      <w:bookmarkStart w:id="4" w:name="_GoBack"/>
-      <w:bookmarkEnd w:id="4"/>
     </w:p>
     <w:p>
       <w:pPr>
@@ -525,7 +498,6 @@
     <w:p>
       <w:pPr>
         <w:rPr>
-          <w:rFonts w:hint="eastAsia"/>
           <w:lang w:eastAsia="ja-JP"/>
         </w:rPr>
       </w:pPr>
@@ -536,7 +508,6 @@
         </w:rPr>
         <w:t xml:space="preserve">　　例：学生表の主キー、</w:t>
       </w:r>
-      <w:proofErr w:type="spellStart"/>
       <w:r>
         <w:rPr>
           <w:rFonts w:hint="eastAsia"/>
@@ -550,12 +521,10 @@
         </w:rPr>
         <w:t>_id</w:t>
       </w:r>
-      <w:proofErr w:type="spellEnd"/>
-    </w:p>
-    <w:p>
-      <w:pPr>
-        <w:rPr>
-          <w:rFonts w:hint="eastAsia"/>
+    </w:p>
+    <w:p>
+      <w:pPr>
+        <w:rPr>
           <w:lang w:eastAsia="ja-JP"/>
         </w:rPr>
       </w:pPr>
@@ -720,6 +689,7 @@
     <w:p>
       <w:pPr>
         <w:rPr>
+          <w:rFonts w:hint="eastAsia"/>
           <w:lang w:eastAsia="ja-JP"/>
         </w:rPr>
       </w:pPr>
@@ -730,12 +700,11 @@
         </w:rPr>
         <w:t>１．</w:t>
       </w:r>
-      <w:proofErr w:type="spellStart"/>
-      <w:r>
-        <w:rPr>
-          <w:lang w:eastAsia="ja-JP"/>
-        </w:rPr>
-        <w:t>fk_ParentTable</w:t>
+      <w:r>
+        <w:rPr>
+          <w:lang w:eastAsia="ja-JP"/>
+        </w:rPr>
+        <w:t>fk</w:t>
       </w:r>
       <w:r>
         <w:rPr>
@@ -744,18 +713,49 @@
         </w:rPr>
         <w:t>_</w:t>
       </w:r>
+      <w:bookmarkStart w:id="4" w:name="OLE_LINK5"/>
+      <w:bookmarkStart w:id="5" w:name="OLE_LINK6"/>
       <w:r>
         <w:rPr>
           <w:lang w:eastAsia="ja-JP"/>
         </w:rPr>
         <w:t>ChildTable</w:t>
       </w:r>
-      <w:proofErr w:type="spellEnd"/>
-    </w:p>
-    <w:p>
-      <w:pPr>
-        <w:rPr>
-          <w:rFonts w:hint="eastAsia"/>
+      <w:bookmarkEnd w:id="4"/>
+      <w:bookmarkEnd w:id="5"/>
+      <w:r>
+        <w:rPr>
+          <w:lang w:eastAsia="ja-JP"/>
+        </w:rPr>
+        <w:t>_ParentTable</w:t>
+      </w:r>
+      <w:r>
+        <w:rPr>
+          <w:rFonts w:hint="eastAsia"/>
+          <w:lang w:eastAsia="ja-JP"/>
+        </w:rPr>
+        <w:t>（引用表</w:t>
+      </w:r>
+      <w:r>
+        <w:rPr>
+          <w:rFonts w:hint="eastAsia"/>
+          <w:lang w:eastAsia="ja-JP"/>
+        </w:rPr>
+        <w:t>_</w:t>
+      </w:r>
+      <w:bookmarkStart w:id="6" w:name="_GoBack"/>
+      <w:bookmarkEnd w:id="6"/>
+      <w:r>
+        <w:rPr>
+          <w:rFonts w:hint="eastAsia"/>
+          <w:lang w:eastAsia="ja-JP"/>
+        </w:rPr>
+        <w:t>主表）</w:t>
+      </w:r>
+    </w:p>
+    <w:p>
+      <w:pPr>
+        <w:rPr>
           <w:lang w:eastAsia="ja-JP"/>
         </w:rPr>
       </w:pPr>
@@ -766,19 +766,16 @@
         </w:rPr>
         <w:t xml:space="preserve">　　例：</w:t>
       </w:r>
-      <w:proofErr w:type="spellStart"/>
-      <w:r>
-        <w:rPr>
-          <w:lang w:eastAsia="ja-JP"/>
-        </w:rPr>
-        <w:t>fk_teacher_student</w:t>
-      </w:r>
-      <w:proofErr w:type="spellEnd"/>
-    </w:p>
-    <w:p>
-      <w:pPr>
-        <w:rPr>
-          <w:rFonts w:hint="eastAsia"/>
+      <w:r>
+        <w:rPr>
+          <w:lang w:eastAsia="ja-JP"/>
+        </w:rPr>
+        <w:t>fk_userInfo_address</w:t>
+      </w:r>
+    </w:p>
+    <w:p>
+      <w:pPr>
+        <w:rPr>
           <w:lang w:eastAsia="zh-CN"/>
         </w:rPr>
       </w:pPr>
@@ -800,15 +797,13 @@
     <w:p>
       <w:pPr>
         <w:rPr>
-          <w:rFonts w:hint="eastAsia"/>
-          <w:lang w:eastAsia="ja-JP"/>
-        </w:rPr>
-      </w:pPr>
-    </w:p>
-    <w:p>
-      <w:pPr>
-        <w:rPr>
-          <w:rFonts w:hint="eastAsia"/>
+          <w:lang w:eastAsia="ja-JP"/>
+        </w:rPr>
+      </w:pPr>
+    </w:p>
+    <w:p>
+      <w:pPr>
+        <w:rPr>
           <w:lang w:eastAsia="ja-JP"/>
         </w:rPr>
       </w:pPr>
@@ -830,7 +825,6 @@
     <w:p>
       <w:pPr>
         <w:rPr>
-          <w:rFonts w:hint="eastAsia"/>
           <w:lang w:eastAsia="ja-JP"/>
         </w:rPr>
       </w:pPr>
@@ -841,19 +835,11 @@
         </w:rPr>
         <w:t>１．</w:t>
       </w:r>
-      <w:proofErr w:type="spellStart"/>
-      <w:r>
-        <w:rPr>
-          <w:lang w:eastAsia="ja-JP"/>
-        </w:rPr>
-        <w:t>Idx</w:t>
-      </w:r>
-      <w:proofErr w:type="spellEnd"/>
-      <w:r>
-        <w:rPr>
-          <w:lang w:eastAsia="ja-JP"/>
-        </w:rPr>
-        <w:t>_</w:t>
+      <w:r>
+        <w:rPr>
+          <w:lang w:eastAsia="ja-JP"/>
+        </w:rPr>
+        <w:t>Idx_</w:t>
       </w:r>
     </w:p>
     <w:p>
@@ -949,33 +935,11 @@
           <w:lang w:eastAsia="ja-JP"/>
         </w:rPr>
       </w:pPr>
-      <w:proofErr w:type="spellStart"/>
-      <w:r>
-        <w:rPr>
-          <w:lang w:eastAsia="ja-JP"/>
-        </w:rPr>
-        <w:t>src</w:t>
-      </w:r>
-      <w:proofErr w:type="spellEnd"/>
-      <w:r>
-        <w:rPr>
-          <w:lang w:eastAsia="ja-JP"/>
-        </w:rPr>
-        <w:t>/com/sic/</w:t>
-      </w:r>
-      <w:proofErr w:type="spellStart"/>
-      <w:r>
-        <w:rPr>
-          <w:lang w:eastAsia="ja-JP"/>
-        </w:rPr>
-        <w:t>ocms</w:t>
-      </w:r>
-      <w:proofErr w:type="spellEnd"/>
-      <w:r>
-        <w:rPr>
-          <w:lang w:eastAsia="ja-JP"/>
-        </w:rPr>
-        <w:t>/action/*</w:t>
+      <w:r>
+        <w:rPr>
+          <w:lang w:eastAsia="ja-JP"/>
+        </w:rPr>
+        <w:t>src/com/sic/ocms/action/*</w:t>
       </w:r>
     </w:p>
     <w:p>
@@ -1021,33 +985,11 @@
           <w:lang w:eastAsia="ja-JP"/>
         </w:rPr>
       </w:pPr>
-      <w:proofErr w:type="spellStart"/>
-      <w:r>
-        <w:rPr>
-          <w:lang w:eastAsia="ja-JP"/>
-        </w:rPr>
-        <w:t>src</w:t>
-      </w:r>
-      <w:proofErr w:type="spellEnd"/>
-      <w:r>
-        <w:rPr>
-          <w:lang w:eastAsia="ja-JP"/>
-        </w:rPr>
-        <w:t>/com/sic/</w:t>
-      </w:r>
-      <w:proofErr w:type="spellStart"/>
-      <w:r>
-        <w:rPr>
-          <w:lang w:eastAsia="ja-JP"/>
-        </w:rPr>
-        <w:t>ocms</w:t>
-      </w:r>
-      <w:proofErr w:type="spellEnd"/>
-      <w:r>
-        <w:rPr>
-          <w:lang w:eastAsia="ja-JP"/>
-        </w:rPr>
-        <w:t>/service/*</w:t>
+      <w:r>
+        <w:rPr>
+          <w:lang w:eastAsia="ja-JP"/>
+        </w:rPr>
+        <w:t>src/com/sic/ocms/service/*</w:t>
       </w:r>
     </w:p>
     <w:p>
@@ -1107,47 +1049,11 @@
           <w:lang w:eastAsia="ja-JP"/>
         </w:rPr>
       </w:pPr>
-      <w:proofErr w:type="spellStart"/>
-      <w:r>
-        <w:rPr>
-          <w:lang w:eastAsia="ja-JP"/>
-        </w:rPr>
-        <w:t>src</w:t>
-      </w:r>
-      <w:proofErr w:type="spellEnd"/>
-      <w:r>
-        <w:rPr>
-          <w:lang w:eastAsia="ja-JP"/>
-        </w:rPr>
-        <w:t>/com/sic/</w:t>
-      </w:r>
-      <w:proofErr w:type="spellStart"/>
-      <w:r>
-        <w:rPr>
-          <w:lang w:eastAsia="ja-JP"/>
-        </w:rPr>
-        <w:t>ocms</w:t>
-      </w:r>
-      <w:proofErr w:type="spellEnd"/>
-      <w:r>
-        <w:rPr>
-          <w:lang w:eastAsia="ja-JP"/>
-        </w:rPr>
-        <w:t>/</w:t>
-      </w:r>
-      <w:proofErr w:type="spellStart"/>
-      <w:r>
-        <w:rPr>
-          <w:lang w:eastAsia="ja-JP"/>
-        </w:rPr>
-        <w:t>dao</w:t>
-      </w:r>
-      <w:proofErr w:type="spellEnd"/>
-      <w:r>
-        <w:rPr>
-          <w:lang w:eastAsia="ja-JP"/>
-        </w:rPr>
-        <w:t>/*</w:t>
+      <w:r>
+        <w:rPr>
+          <w:lang w:eastAsia="ja-JP"/>
+        </w:rPr>
+        <w:t>src/com/sic/ocms/dao/*</w:t>
       </w:r>
     </w:p>
     <w:p>
@@ -1185,33 +1091,11 @@
           <w:lang w:eastAsia="ja-JP"/>
         </w:rPr>
       </w:pPr>
-      <w:proofErr w:type="spellStart"/>
-      <w:r>
-        <w:rPr>
-          <w:lang w:eastAsia="ja-JP"/>
-        </w:rPr>
-        <w:t>src</w:t>
-      </w:r>
-      <w:proofErr w:type="spellEnd"/>
-      <w:r>
-        <w:rPr>
-          <w:lang w:eastAsia="ja-JP"/>
-        </w:rPr>
-        <w:t>/com/sic/</w:t>
-      </w:r>
-      <w:proofErr w:type="spellStart"/>
-      <w:r>
-        <w:rPr>
-          <w:lang w:eastAsia="ja-JP"/>
-        </w:rPr>
-        <w:t>ocms</w:t>
-      </w:r>
-      <w:proofErr w:type="spellEnd"/>
-      <w:r>
-        <w:rPr>
-          <w:lang w:eastAsia="ja-JP"/>
-        </w:rPr>
-        <w:t>/persistence/</w:t>
+      <w:r>
+        <w:rPr>
+          <w:lang w:eastAsia="ja-JP"/>
+        </w:rPr>
+        <w:t>src/com/sic/ocms/persistence/</w:t>
       </w:r>
       <w:r>
         <w:rPr>
@@ -1309,7 +1193,6 @@
         </w:rPr>
         <w:t xml:space="preserve">　例：</w:t>
       </w:r>
-      <w:proofErr w:type="spellStart"/>
       <w:r>
         <w:rPr>
           <w:rFonts w:ascii="Cambria" w:hAnsi="Cambria" w:cs="Cambria" w:hint="eastAsia"/>
@@ -1318,7 +1201,6 @@
         </w:rPr>
         <w:t>PascalCasing</w:t>
       </w:r>
-      <w:proofErr w:type="spellEnd"/>
     </w:p>
     <w:p>
       <w:pPr>
@@ -1420,7 +1302,6 @@
         </w:rPr>
         <w:t xml:space="preserve">　例：</w:t>
       </w:r>
-      <w:proofErr w:type="spellStart"/>
       <w:r>
         <w:rPr>
           <w:rFonts w:ascii="Cambria" w:hAnsi="Cambria" w:cs="Cambria" w:hint="eastAsia"/>
@@ -1429,7 +1310,6 @@
         </w:rPr>
         <w:t>CamelCasing</w:t>
       </w:r>
-      <w:proofErr w:type="spellEnd"/>
     </w:p>
     <w:p>
       <w:pPr>

</xml_diff>